<commit_message>
updaing module 1.2 doc
</commit_message>
<xml_diff>
--- a/module-1/A_Nebel_Module_1.2.docx
+++ b/module-1/A_Nebel_Module_1.2.docx
@@ -39,8 +39,106 @@
       <w:r>
         <w:t xml:space="preserve"> </w:t>
       </w:r>
+      <w:r>
+        <w:t>https://github.com/AnthonyNebel/csd-340</w:t>
+      </w:r>
     </w:p>
-    <w:p/>
+    <w:p>
+      <w:r>
+        <w:rPr>
+          <w:noProof/>
+        </w:rPr>
+        <w:drawing>
+          <wp:inline distT="0" distB="0" distL="0" distR="0" wp14:anchorId="71345040" wp14:editId="5179CA60">
+            <wp:extent cx="4862513" cy="3263494"/>
+            <wp:effectExtent l="0" t="0" r="0" b="0"/>
+            <wp:docPr id="2" name="Picture 2"/>
+            <wp:cNvGraphicFramePr>
+              <a:graphicFrameLocks xmlns:a="http://schemas.openxmlformats.org/drawingml/2006/main" noChangeAspect="1"/>
+            </wp:cNvGraphicFramePr>
+            <a:graphic xmlns:a="http://schemas.openxmlformats.org/drawingml/2006/main">
+              <a:graphicData uri="http://schemas.openxmlformats.org/drawingml/2006/picture">
+                <pic:pic xmlns:pic="http://schemas.openxmlformats.org/drawingml/2006/picture">
+                  <pic:nvPicPr>
+                    <pic:cNvPr id="2" name="Picture 2"/>
+                    <pic:cNvPicPr/>
+                  </pic:nvPicPr>
+                  <pic:blipFill>
+                    <a:blip r:embed="rId4" cstate="print">
+                      <a:extLst>
+                        <a:ext uri="{28A0092B-C50C-407E-A947-70E740481C1C}">
+                          <a14:useLocalDpi xmlns:a14="http://schemas.microsoft.com/office/drawing/2010/main" val="0"/>
+                        </a:ext>
+                      </a:extLst>
+                    </a:blip>
+                    <a:stretch>
+                      <a:fillRect/>
+                    </a:stretch>
+                  </pic:blipFill>
+                  <pic:spPr>
+                    <a:xfrm>
+                      <a:off x="0" y="0"/>
+                      <a:ext cx="4866468" cy="3266148"/>
+                    </a:xfrm>
+                    <a:prstGeom prst="rect">
+                      <a:avLst/>
+                    </a:prstGeom>
+                  </pic:spPr>
+                </pic:pic>
+              </a:graphicData>
+            </a:graphic>
+          </wp:inline>
+        </w:drawing>
+      </w:r>
+    </w:p>
+    <w:p>
+      <w:r>
+        <w:rPr>
+          <w:noProof/>
+        </w:rPr>
+        <w:drawing>
+          <wp:inline distT="0" distB="0" distL="0" distR="0" wp14:anchorId="37826AE2" wp14:editId="6E7045E0">
+            <wp:extent cx="4919663" cy="3061124"/>
+            <wp:effectExtent l="0" t="0" r="0" b="6350"/>
+            <wp:docPr id="1" name="Picture 1"/>
+            <wp:cNvGraphicFramePr>
+              <a:graphicFrameLocks xmlns:a="http://schemas.openxmlformats.org/drawingml/2006/main" noChangeAspect="1"/>
+            </wp:cNvGraphicFramePr>
+            <a:graphic xmlns:a="http://schemas.openxmlformats.org/drawingml/2006/main">
+              <a:graphicData uri="http://schemas.openxmlformats.org/drawingml/2006/picture">
+                <pic:pic xmlns:pic="http://schemas.openxmlformats.org/drawingml/2006/picture">
+                  <pic:nvPicPr>
+                    <pic:cNvPr id="1" name="Picture 1"/>
+                    <pic:cNvPicPr/>
+                  </pic:nvPicPr>
+                  <pic:blipFill>
+                    <a:blip r:embed="rId5" cstate="print">
+                      <a:extLst>
+                        <a:ext uri="{28A0092B-C50C-407E-A947-70E740481C1C}">
+                          <a14:useLocalDpi xmlns:a14="http://schemas.microsoft.com/office/drawing/2010/main" val="0"/>
+                        </a:ext>
+                      </a:extLst>
+                    </a:blip>
+                    <a:stretch>
+                      <a:fillRect/>
+                    </a:stretch>
+                  </pic:blipFill>
+                  <pic:spPr>
+                    <a:xfrm>
+                      <a:off x="0" y="0"/>
+                      <a:ext cx="4927951" cy="3066281"/>
+                    </a:xfrm>
+                    <a:prstGeom prst="rect">
+                      <a:avLst/>
+                    </a:prstGeom>
+                  </pic:spPr>
+                </pic:pic>
+              </a:graphicData>
+            </a:graphic>
+          </wp:inline>
+        </w:drawing>
+      </w:r>
+    </w:p>
     <w:p/>
     <w:p/>
     <w:sectPr>

</xml_diff>